<commit_message>
Updates for latest image
</commit_message>
<xml_diff>
--- a/bdpj2-setup.docx
+++ b/bdpj2-setup.docx
@@ -1,6 +1,6 @@
 
 <file path=word/document.xml><?xml version="1.0" encoding="utf-8"?>
-<w:document xmlns:wpc="http://schemas.microsoft.com/office/word/2010/wordprocessingCanvas" xmlns:cx="http://schemas.microsoft.com/office/drawing/2014/chartex" xmlns:cx1="http://schemas.microsoft.com/office/drawing/2015/9/8/chartex" xmlns:cx2="http://schemas.microsoft.com/office/drawing/2015/10/21/chartex" xmlns:cx3="http://schemas.microsoft.com/office/drawing/2016/5/9/chartex" xmlns:cx4="http://schemas.microsoft.com/office/drawing/2016/5/10/chartex" xmlns:cx5="http://schemas.microsoft.com/office/drawing/2016/5/11/chartex" xmlns:cx6="http://schemas.microsoft.com/office/drawing/2016/5/12/chartex" xmlns:cx7="http://schemas.microsoft.com/office/drawing/2016/5/13/chartex" xmlns:cx8="http://schemas.microsoft.com/office/drawing/2016/5/14/chartex" xmlns:mc="http://schemas.openxmlformats.org/markup-compatibility/2006" xmlns:aink="http://schemas.microsoft.com/office/drawing/2016/ink" xmlns:am3d="http://schemas.microsoft.com/office/drawing/2017/model3d" xmlns:o="urn:schemas-microsoft-com:office:office" xmlns:r="http://schemas.openxmlformats.org/officeDocument/2006/relationships" xmlns:m="http://schemas.openxmlformats.org/officeDocument/2006/math" xmlns:v="urn:schemas-microsoft-com:vml" xmlns:wp14="http://schemas.microsoft.com/office/word/2010/wordprocessingDrawing" xmlns:wp="http://schemas.openxmlformats.org/drawingml/2006/wordprocessingDrawing" xmlns:w10="urn:schemas-microsoft-com:office:word" xmlns:w="http://schemas.openxmlformats.org/wordprocessingml/2006/main" xmlns:w14="http://schemas.microsoft.com/office/word/2010/wordml" xmlns:w15="http://schemas.microsoft.com/office/word/2012/wordml" xmlns:w16cid="http://schemas.microsoft.com/office/word/2016/wordml/cid" xmlns:w16se="http://schemas.microsoft.com/office/word/2015/wordml/symex" xmlns:wpg="http://schemas.microsoft.com/office/word/2010/wordprocessingGroup" xmlns:wpi="http://schemas.microsoft.com/office/word/2010/wordprocessingInk" xmlns:wne="http://schemas.microsoft.com/office/word/2006/wordml" xmlns:wps="http://schemas.microsoft.com/office/word/2010/wordprocessingShape" mc:Ignorable="w14 w15 w16se w16cid wp14">
+<w:document xmlns:wpc="http://schemas.microsoft.com/office/word/2010/wordprocessingCanvas" xmlns:cx="http://schemas.microsoft.com/office/drawing/2014/chartex" xmlns:cx1="http://schemas.microsoft.com/office/drawing/2015/9/8/chartex" xmlns:cx2="http://schemas.microsoft.com/office/drawing/2015/10/21/chartex" xmlns:cx3="http://schemas.microsoft.com/office/drawing/2016/5/9/chartex" xmlns:cx4="http://schemas.microsoft.com/office/drawing/2016/5/10/chartex" xmlns:cx5="http://schemas.microsoft.com/office/drawing/2016/5/11/chartex" xmlns:cx6="http://schemas.microsoft.com/office/drawing/2016/5/12/chartex" xmlns:cx7="http://schemas.microsoft.com/office/drawing/2016/5/13/chartex" xmlns:cx8="http://schemas.microsoft.com/office/drawing/2016/5/14/chartex" xmlns:mc="http://schemas.openxmlformats.org/markup-compatibility/2006" xmlns:aink="http://schemas.microsoft.com/office/drawing/2016/ink" xmlns:am3d="http://schemas.microsoft.com/office/drawing/2017/model3d" xmlns:o="urn:schemas-microsoft-com:office:office" xmlns:r="http://schemas.openxmlformats.org/officeDocument/2006/relationships" xmlns:m="http://schemas.openxmlformats.org/officeDocument/2006/math" xmlns:v="urn:schemas-microsoft-com:vml" xmlns:wp14="http://schemas.microsoft.com/office/word/2010/wordprocessingDrawing" xmlns:wp="http://schemas.openxmlformats.org/drawingml/2006/wordprocessingDrawing" xmlns:w10="urn:schemas-microsoft-com:office:word" xmlns:w="http://schemas.openxmlformats.org/wordprocessingml/2006/main" xmlns:w14="http://schemas.microsoft.com/office/word/2010/wordml" xmlns:w15="http://schemas.microsoft.com/office/word/2012/wordml" xmlns:w16cex="http://schemas.microsoft.com/office/word/2018/wordml/cex" xmlns:w16cid="http://schemas.microsoft.com/office/word/2016/wordml/cid" xmlns:w16="http://schemas.microsoft.com/office/word/2018/wordml" xmlns:w16se="http://schemas.microsoft.com/office/word/2015/wordml/symex" xmlns:wpg="http://schemas.microsoft.com/office/word/2010/wordprocessingGroup" xmlns:wpi="http://schemas.microsoft.com/office/word/2010/wordprocessingInk" xmlns:wne="http://schemas.microsoft.com/office/word/2006/wordml" xmlns:wps="http://schemas.microsoft.com/office/word/2010/wordprocessingShape" mc:Ignorable="w14 w15 w16se w16cid w16 w16cex wp14">
   <w:body>
     <w:p>
       <w:pPr>
@@ -39,33 +39,13 @@
         <w:rPr>
           <w:b/>
         </w:rPr>
-        <w:t>Spring, 201</w:t>
-      </w:r>
-      <w:r>
-        <w:rPr>
-          <w:b/>
-        </w:rPr>
-        <w:t>9</w:t>
-      </w:r>
-    </w:p>
-    <w:p>
-      <w:pPr>
-        <w:jc w:val="center"/>
-        <w:rPr>
-          <w:b/>
-        </w:rPr>
-      </w:pPr>
-      <w:r>
-        <w:rPr>
-          <w:b/>
-        </w:rPr>
         <w:t>Version 1.</w:t>
       </w:r>
       <w:r>
         <w:rPr>
           <w:b/>
         </w:rPr>
-        <w:t>3</w:t>
+        <w:t>4</w:t>
       </w:r>
       <w:r>
         <w:rPr>
@@ -77,7 +57,7 @@
         <w:rPr>
           <w:b/>
         </w:rPr>
-        <w:t>7</w:t>
+        <w:t>10</w:t>
       </w:r>
       <w:r>
         <w:rPr>
@@ -89,19 +69,19 @@
         <w:rPr>
           <w:b/>
         </w:rPr>
-        <w:t>4</w:t>
-      </w:r>
-      <w:r>
-        <w:rPr>
-          <w:b/>
-        </w:rPr>
-        <w:t>/1</w:t>
-      </w:r>
-      <w:r>
-        <w:rPr>
-          <w:b/>
-        </w:rPr>
-        <w:t>9</w:t>
+        <w:t>28</w:t>
+      </w:r>
+      <w:r>
+        <w:rPr>
+          <w:b/>
+        </w:rPr>
+        <w:t>/</w:t>
+      </w:r>
+      <w:r>
+        <w:rPr>
+          <w:b/>
+        </w:rPr>
+        <w:t>20</w:t>
       </w:r>
     </w:p>
     <w:p>
@@ -415,73 +395,65 @@
         <w:t xml:space="preserve"> The class us</w:t>
       </w:r>
       <w:r>
-        <w:t xml:space="preserve">es a VirtualBox VM with </w:t>
+        <w:t xml:space="preserve">es a VirtualBox VM with all of </w:t>
+      </w:r>
+      <w:r>
+        <w:t>the applications installed and co</w:t>
+      </w:r>
+      <w:r>
+        <w:t xml:space="preserve">nfigured that we will need. </w:t>
+      </w:r>
+      <w:r>
+        <w:t>You can  d</w:t>
+      </w:r>
+      <w:r>
+        <w:t>ownload the virtual</w:t>
+      </w:r>
+      <w:r>
+        <w:t xml:space="preserve"> image from </w:t>
+      </w:r>
+      <w:r>
+        <w:t xml:space="preserve">the location noted </w:t>
+      </w:r>
+      <w:r>
+        <w:t>on the course’s landing page</w:t>
+      </w:r>
+      <w:hyperlink r:id="rId8" w:tgtFrame="_blank" w:tooltip="This external link will open in a new window" w:history="1"/>
+      <w:r>
+        <w:t>.</w:t>
+      </w:r>
+      <w:r>
+        <w:t xml:space="preserve"> </w:t>
+      </w:r>
+      <w:r>
+        <w:t xml:space="preserve"> Note that this file is </w:t>
+      </w:r>
+      <w:r>
+        <w:t>about</w:t>
+      </w:r>
+      <w:r>
+        <w:t xml:space="preserve"> 6</w:t>
+      </w:r>
+      <w:r>
+        <w:t xml:space="preserve"> </w:t>
       </w:r>
       <w:proofErr w:type="gramStart"/>
       <w:r>
-        <w:t>all of</w:t>
+        <w:t>gig</w:t>
       </w:r>
       <w:proofErr w:type="gramEnd"/>
       <w:r>
+        <w:t xml:space="preserve"> in size, so it may take some time to download</w:t>
+      </w:r>
+      <w:r>
+        <w:t xml:space="preserve"> (an hour or more on a slow connection)</w:t>
+      </w:r>
+      <w:r>
+        <w:t>.  It is not recommended to try to download this while you are using a VPN connection as that will greatly slow down the download.</w:t>
+      </w:r>
+      <w:r>
         <w:t xml:space="preserve"> </w:t>
       </w:r>
-      <w:r>
-        <w:t>the applications installed and co</w:t>
-      </w:r>
-      <w:r>
-        <w:t xml:space="preserve">nfigured that we will need. </w:t>
-      </w:r>
-      <w:r>
-        <w:t>You can  d</w:t>
-      </w:r>
-      <w:r>
-        <w:t>ownload the virtual</w:t>
-      </w:r>
-      <w:r>
-        <w:t xml:space="preserve"> image from </w:t>
-      </w:r>
-      <w:r>
-        <w:t xml:space="preserve">the location noted </w:t>
-      </w:r>
-      <w:r>
-        <w:t>on the course’s landing page</w:t>
-      </w:r>
-      <w:hyperlink r:id="rId8" w:tgtFrame="_blank" w:tooltip="This external link will open in a new window" w:history="1"/>
-      <w:r>
-        <w:t>.</w:t>
-      </w:r>
-      <w:r>
-        <w:t xml:space="preserve"> </w:t>
-      </w:r>
-      <w:r>
-        <w:t xml:space="preserve"> Note that this file is </w:t>
-      </w:r>
-      <w:r>
-        <w:t>about</w:t>
-      </w:r>
-      <w:r>
-        <w:t xml:space="preserve"> 6</w:t>
-      </w:r>
-      <w:r>
-        <w:t xml:space="preserve"> </w:t>
-      </w:r>
-      <w:proofErr w:type="gramStart"/>
-      <w:r>
-        <w:t>gig</w:t>
-      </w:r>
-      <w:proofErr w:type="gramEnd"/>
-      <w:r>
-        <w:t xml:space="preserve"> in size, so it may take some time to download</w:t>
-      </w:r>
-      <w:r>
-        <w:t xml:space="preserve"> (an hour or more on a slow connection)</w:t>
-      </w:r>
-      <w:r>
-        <w:t>.  It is not recommended to try to download this while you are using a VPN connection as that will greatly slow down the download.</w:t>
-      </w:r>
-      <w:r>
-        <w:t xml:space="preserve"> </w:t>
-      </w:r>
     </w:p>
     <w:p>
       <w:pPr>
@@ -510,7 +482,16 @@
           <w:b/>
           <w:bCs/>
         </w:rPr>
-        <w:t>MD5 Checksum: BBCD43EACA8327ED88D06E5C7C0F4B98</w:t>
+        <w:t xml:space="preserve">MD5 Checksum: </w:t>
+      </w:r>
+      <w:r>
+        <w:rPr>
+          <w:rFonts w:ascii="Calibri" w:hAnsi="Calibri" w:cs="Menlo"/>
+          <w:b/>
+          <w:color w:val="000000"/>
+          <w:szCs w:val="52"/>
+        </w:rPr>
+        <w:t>fdfc82971483213e2e46d3c7377e9709</w:t>
       </w:r>
     </w:p>
     <w:p>
@@ -525,7 +506,16 @@
           <w:b/>
           <w:bCs/>
         </w:rPr>
-        <w:t>SHA-1 Checksum: 8CC70C63FAB46563688EB3DD3228E832291986AC</w:t>
+        <w:t xml:space="preserve">SHA-1 Checksum: </w:t>
+      </w:r>
+      <w:r>
+        <w:rPr>
+          <w:rFonts w:ascii="Calibri" w:hAnsi="Calibri" w:cs="Menlo"/>
+          <w:b/>
+          <w:color w:val="000000"/>
+          <w:szCs w:val="52"/>
+        </w:rPr>
+        <w:t>b11b6ce769f63e7b43b44ec71e2c3b69344202ea</w:t>
       </w:r>
     </w:p>
     <w:p>
@@ -540,7 +530,16 @@
           <w:b/>
           <w:bCs/>
         </w:rPr>
-        <w:t>SHA-256 Checksum: 5AA6EFA8ED99B6267EE5B501EE4451A514F2DE85CCDE68EEC5B767BB9F105A94</w:t>
+        <w:t xml:space="preserve">SHA-256 Checksum: </w:t>
+      </w:r>
+      <w:r>
+        <w:rPr>
+          <w:rFonts w:cs="Menlo"/>
+          <w:b/>
+          <w:color w:val="000000"/>
+          <w:szCs w:val="52"/>
+        </w:rPr>
+        <w:t>415f7d00ded7c04b3b2d2cc4cc49829ef86cc61d1af209d6b5ea2847c9ce1d5d</w:t>
       </w:r>
     </w:p>
     <w:p>
@@ -555,7 +554,16 @@
           <w:b/>
           <w:bCs/>
         </w:rPr>
-        <w:t>SHA-512 Checksum: D52019F2694CDBE115D43EDCE608E163CC1BD4EA87A18C988B348E2CED1134D3704E2610D6B08C787D40AB6F301711B6AC8BB82A40907E544C11280177AB61B4</w:t>
+        <w:t xml:space="preserve">SHA-512 Checksum: </w:t>
+      </w:r>
+      <w:r>
+        <w:rPr>
+          <w:rFonts w:cs="Menlo"/>
+          <w:b/>
+          <w:color w:val="000000"/>
+          <w:szCs w:val="52"/>
+        </w:rPr>
+        <w:t>fdeee9abda5184f778de39766035d17f3621e89451f66460224d49de3e489f7bc68da2dce84dfc56c81a8c0641c62f36794f42fa286e707c28f0d06de95b604a</w:t>
       </w:r>
     </w:p>
     <w:p/>
@@ -744,7 +752,13 @@
         <w:rPr>
           <w:b/>
         </w:rPr>
-        <w:t>v2</w:t>
+        <w:t>v</w:t>
+      </w:r>
+      <w:r>
+        <w:rPr>
+          <w:b/>
+        </w:rPr>
+        <w:t>3</w:t>
       </w:r>
       <w:r>
         <w:rPr>
@@ -1029,7 +1043,19 @@
         <w:rPr>
           <w:b/>
         </w:rPr>
-        <w:t>BDPJ2.</w:t>
+        <w:t>BDPJ2</w:t>
+      </w:r>
+      <w:r>
+        <w:rPr>
+          <w:b/>
+        </w:rPr>
+        <w:t>v3</w:t>
+      </w:r>
+      <w:r>
+        <w:rPr>
+          <w:b/>
+        </w:rPr>
+        <w:t>.</w:t>
       </w:r>
     </w:p>
     <w:p>
@@ -1309,15 +1335,7 @@
         <w:t>You may receive an erro</w:t>
       </w:r>
       <w:r>
-        <w:t xml:space="preserve">r about network adapters here </w:t>
-      </w:r>
-      <w:proofErr w:type="gramStart"/>
-      <w:r>
-        <w:t>similar to</w:t>
-      </w:r>
-      <w:proofErr w:type="gramEnd"/>
-      <w:r>
-        <w:t xml:space="preserve"> the one below.</w:t>
+        <w:t>r about network adapters here similar to the one below.</w:t>
       </w:r>
     </w:p>
     <w:p>
@@ -1632,8 +1650,6 @@
           </wp:inline>
         </w:drawing>
       </w:r>
-      <w:bookmarkStart w:id="0" w:name="_GoBack"/>
-      <w:bookmarkEnd w:id="0"/>
     </w:p>
     <w:p>
       <w:pPr>
@@ -1677,13 +1693,8 @@
         <w:t>16</w:t>
       </w:r>
       <w:r>
-        <w:t xml:space="preserve">. Verify that you have internet connectivity from the VM. </w:t>
-      </w:r>
-      <w:proofErr w:type="gramStart"/>
-      <w:r>
-        <w:t>Open up</w:t>
-      </w:r>
-      <w:proofErr w:type="gramEnd"/>
+        <w:t>. Verify that you have internet connectivity from the VM. Open up</w:t>
+      </w:r>
       <w:r>
         <w:t xml:space="preserve"> a </w:t>
       </w:r>
@@ -1714,7 +1725,7 @@
 </file>
 
 <file path=word/endnotes.xml><?xml version="1.0" encoding="utf-8"?>
-<w:endnotes xmlns:wpc="http://schemas.microsoft.com/office/word/2010/wordprocessingCanvas" xmlns:cx="http://schemas.microsoft.com/office/drawing/2014/chartex" xmlns:cx1="http://schemas.microsoft.com/office/drawing/2015/9/8/chartex" xmlns:cx2="http://schemas.microsoft.com/office/drawing/2015/10/21/chartex" xmlns:cx3="http://schemas.microsoft.com/office/drawing/2016/5/9/chartex" xmlns:cx4="http://schemas.microsoft.com/office/drawing/2016/5/10/chartex" xmlns:cx5="http://schemas.microsoft.com/office/drawing/2016/5/11/chartex" xmlns:cx6="http://schemas.microsoft.com/office/drawing/2016/5/12/chartex" xmlns:cx7="http://schemas.microsoft.com/office/drawing/2016/5/13/chartex" xmlns:cx8="http://schemas.microsoft.com/office/drawing/2016/5/14/chartex" xmlns:mc="http://schemas.openxmlformats.org/markup-compatibility/2006" xmlns:aink="http://schemas.microsoft.com/office/drawing/2016/ink" xmlns:am3d="http://schemas.microsoft.com/office/drawing/2017/model3d" xmlns:o="urn:schemas-microsoft-com:office:office" xmlns:r="http://schemas.openxmlformats.org/officeDocument/2006/relationships" xmlns:m="http://schemas.openxmlformats.org/officeDocument/2006/math" xmlns:v="urn:schemas-microsoft-com:vml" xmlns:wp14="http://schemas.microsoft.com/office/word/2010/wordprocessingDrawing" xmlns:wp="http://schemas.openxmlformats.org/drawingml/2006/wordprocessingDrawing" xmlns:w10="urn:schemas-microsoft-com:office:word" xmlns:w="http://schemas.openxmlformats.org/wordprocessingml/2006/main" xmlns:w14="http://schemas.microsoft.com/office/word/2010/wordml" xmlns:w15="http://schemas.microsoft.com/office/word/2012/wordml" xmlns:w16cid="http://schemas.microsoft.com/office/word/2016/wordml/cid" xmlns:w16se="http://schemas.microsoft.com/office/word/2015/wordml/symex" xmlns:wpg="http://schemas.microsoft.com/office/word/2010/wordprocessingGroup" xmlns:wpi="http://schemas.microsoft.com/office/word/2010/wordprocessingInk" xmlns:wne="http://schemas.microsoft.com/office/word/2006/wordml" xmlns:wps="http://schemas.microsoft.com/office/word/2010/wordprocessingShape" mc:Ignorable="w14 w15 w16se w16cid wp14">
+<w:endnotes xmlns:wpc="http://schemas.microsoft.com/office/word/2010/wordprocessingCanvas" xmlns:cx="http://schemas.microsoft.com/office/drawing/2014/chartex" xmlns:cx1="http://schemas.microsoft.com/office/drawing/2015/9/8/chartex" xmlns:cx2="http://schemas.microsoft.com/office/drawing/2015/10/21/chartex" xmlns:cx3="http://schemas.microsoft.com/office/drawing/2016/5/9/chartex" xmlns:cx4="http://schemas.microsoft.com/office/drawing/2016/5/10/chartex" xmlns:cx5="http://schemas.microsoft.com/office/drawing/2016/5/11/chartex" xmlns:cx6="http://schemas.microsoft.com/office/drawing/2016/5/12/chartex" xmlns:cx7="http://schemas.microsoft.com/office/drawing/2016/5/13/chartex" xmlns:cx8="http://schemas.microsoft.com/office/drawing/2016/5/14/chartex" xmlns:mc="http://schemas.openxmlformats.org/markup-compatibility/2006" xmlns:aink="http://schemas.microsoft.com/office/drawing/2016/ink" xmlns:am3d="http://schemas.microsoft.com/office/drawing/2017/model3d" xmlns:o="urn:schemas-microsoft-com:office:office" xmlns:r="http://schemas.openxmlformats.org/officeDocument/2006/relationships" xmlns:m="http://schemas.openxmlformats.org/officeDocument/2006/math" xmlns:v="urn:schemas-microsoft-com:vml" xmlns:wp14="http://schemas.microsoft.com/office/word/2010/wordprocessingDrawing" xmlns:wp="http://schemas.openxmlformats.org/drawingml/2006/wordprocessingDrawing" xmlns:w10="urn:schemas-microsoft-com:office:word" xmlns:w="http://schemas.openxmlformats.org/wordprocessingml/2006/main" xmlns:w14="http://schemas.microsoft.com/office/word/2010/wordml" xmlns:w15="http://schemas.microsoft.com/office/word/2012/wordml" xmlns:w16cex="http://schemas.microsoft.com/office/word/2018/wordml/cex" xmlns:w16cid="http://schemas.microsoft.com/office/word/2016/wordml/cid" xmlns:w16="http://schemas.microsoft.com/office/word/2018/wordml" xmlns:w16se="http://schemas.microsoft.com/office/word/2015/wordml/symex" xmlns:wpg="http://schemas.microsoft.com/office/word/2010/wordprocessingGroup" xmlns:wpi="http://schemas.microsoft.com/office/word/2010/wordprocessingInk" xmlns:wne="http://schemas.microsoft.com/office/word/2006/wordml" xmlns:wps="http://schemas.microsoft.com/office/word/2010/wordprocessingShape" mc:Ignorable="w14 w15 w16se w16cid w16 w16cex wp14">
   <w:endnote w:type="separator" w:id="-1">
     <w:p>
       <w:pPr>
@@ -1739,7 +1750,7 @@
 </file>
 
 <file path=word/footer1.xml><?xml version="1.0" encoding="utf-8"?>
-<w:ftr xmlns:wpc="http://schemas.microsoft.com/office/word/2010/wordprocessingCanvas" xmlns:cx="http://schemas.microsoft.com/office/drawing/2014/chartex" xmlns:cx1="http://schemas.microsoft.com/office/drawing/2015/9/8/chartex" xmlns:cx2="http://schemas.microsoft.com/office/drawing/2015/10/21/chartex" xmlns:cx3="http://schemas.microsoft.com/office/drawing/2016/5/9/chartex" xmlns:cx4="http://schemas.microsoft.com/office/drawing/2016/5/10/chartex" xmlns:cx5="http://schemas.microsoft.com/office/drawing/2016/5/11/chartex" xmlns:cx6="http://schemas.microsoft.com/office/drawing/2016/5/12/chartex" xmlns:cx7="http://schemas.microsoft.com/office/drawing/2016/5/13/chartex" xmlns:cx8="http://schemas.microsoft.com/office/drawing/2016/5/14/chartex" xmlns:mc="http://schemas.openxmlformats.org/markup-compatibility/2006" xmlns:aink="http://schemas.microsoft.com/office/drawing/2016/ink" xmlns:am3d="http://schemas.microsoft.com/office/drawing/2017/model3d" xmlns:o="urn:schemas-microsoft-com:office:office" xmlns:r="http://schemas.openxmlformats.org/officeDocument/2006/relationships" xmlns:m="http://schemas.openxmlformats.org/officeDocument/2006/math" xmlns:v="urn:schemas-microsoft-com:vml" xmlns:wp14="http://schemas.microsoft.com/office/word/2010/wordprocessingDrawing" xmlns:wp="http://schemas.openxmlformats.org/drawingml/2006/wordprocessingDrawing" xmlns:w10="urn:schemas-microsoft-com:office:word" xmlns:w="http://schemas.openxmlformats.org/wordprocessingml/2006/main" xmlns:w14="http://schemas.microsoft.com/office/word/2010/wordml" xmlns:w15="http://schemas.microsoft.com/office/word/2012/wordml" xmlns:w16cid="http://schemas.microsoft.com/office/word/2016/wordml/cid" xmlns:w16se="http://schemas.microsoft.com/office/word/2015/wordml/symex" xmlns:wpg="http://schemas.microsoft.com/office/word/2010/wordprocessingGroup" xmlns:wpi="http://schemas.microsoft.com/office/word/2010/wordprocessingInk" xmlns:wne="http://schemas.microsoft.com/office/word/2006/wordml" xmlns:wps="http://schemas.microsoft.com/office/word/2010/wordprocessingShape" mc:Ignorable="w14 w15 w16se w16cid wp14">
+<w:ftr xmlns:wpc="http://schemas.microsoft.com/office/word/2010/wordprocessingCanvas" xmlns:cx="http://schemas.microsoft.com/office/drawing/2014/chartex" xmlns:cx1="http://schemas.microsoft.com/office/drawing/2015/9/8/chartex" xmlns:cx2="http://schemas.microsoft.com/office/drawing/2015/10/21/chartex" xmlns:cx3="http://schemas.microsoft.com/office/drawing/2016/5/9/chartex" xmlns:cx4="http://schemas.microsoft.com/office/drawing/2016/5/10/chartex" xmlns:cx5="http://schemas.microsoft.com/office/drawing/2016/5/11/chartex" xmlns:cx6="http://schemas.microsoft.com/office/drawing/2016/5/12/chartex" xmlns:cx7="http://schemas.microsoft.com/office/drawing/2016/5/13/chartex" xmlns:cx8="http://schemas.microsoft.com/office/drawing/2016/5/14/chartex" xmlns:mc="http://schemas.openxmlformats.org/markup-compatibility/2006" xmlns:aink="http://schemas.microsoft.com/office/drawing/2016/ink" xmlns:am3d="http://schemas.microsoft.com/office/drawing/2017/model3d" xmlns:o="urn:schemas-microsoft-com:office:office" xmlns:r="http://schemas.openxmlformats.org/officeDocument/2006/relationships" xmlns:m="http://schemas.openxmlformats.org/officeDocument/2006/math" xmlns:v="urn:schemas-microsoft-com:vml" xmlns:wp14="http://schemas.microsoft.com/office/word/2010/wordprocessingDrawing" xmlns:wp="http://schemas.openxmlformats.org/drawingml/2006/wordprocessingDrawing" xmlns:w10="urn:schemas-microsoft-com:office:word" xmlns:w="http://schemas.openxmlformats.org/wordprocessingml/2006/main" xmlns:w14="http://schemas.microsoft.com/office/word/2010/wordml" xmlns:w15="http://schemas.microsoft.com/office/word/2012/wordml" xmlns:w16cex="http://schemas.microsoft.com/office/word/2018/wordml/cex" xmlns:w16cid="http://schemas.microsoft.com/office/word/2016/wordml/cid" xmlns:w16="http://schemas.microsoft.com/office/word/2018/wordml" xmlns:w16se="http://schemas.microsoft.com/office/word/2015/wordml/symex" xmlns:wpg="http://schemas.microsoft.com/office/word/2010/wordprocessingGroup" xmlns:wpi="http://schemas.microsoft.com/office/word/2010/wordprocessingInk" xmlns:wne="http://schemas.microsoft.com/office/word/2006/wordml" xmlns:wps="http://schemas.microsoft.com/office/word/2010/wordprocessingShape" mc:Ignorable="w14 w15 w16se w16cid w16 w16cex wp14">
   <w:p>
     <w:pPr>
       <w:pStyle w:val="Footer"/>
@@ -2008,7 +2019,7 @@
 </file>
 
 <file path=word/footnotes.xml><?xml version="1.0" encoding="utf-8"?>
-<w:footnotes xmlns:wpc="http://schemas.microsoft.com/office/word/2010/wordprocessingCanvas" xmlns:cx="http://schemas.microsoft.com/office/drawing/2014/chartex" xmlns:cx1="http://schemas.microsoft.com/office/drawing/2015/9/8/chartex" xmlns:cx2="http://schemas.microsoft.com/office/drawing/2015/10/21/chartex" xmlns:cx3="http://schemas.microsoft.com/office/drawing/2016/5/9/chartex" xmlns:cx4="http://schemas.microsoft.com/office/drawing/2016/5/10/chartex" xmlns:cx5="http://schemas.microsoft.com/office/drawing/2016/5/11/chartex" xmlns:cx6="http://schemas.microsoft.com/office/drawing/2016/5/12/chartex" xmlns:cx7="http://schemas.microsoft.com/office/drawing/2016/5/13/chartex" xmlns:cx8="http://schemas.microsoft.com/office/drawing/2016/5/14/chartex" xmlns:mc="http://schemas.openxmlformats.org/markup-compatibility/2006" xmlns:aink="http://schemas.microsoft.com/office/drawing/2016/ink" xmlns:am3d="http://schemas.microsoft.com/office/drawing/2017/model3d" xmlns:o="urn:schemas-microsoft-com:office:office" xmlns:r="http://schemas.openxmlformats.org/officeDocument/2006/relationships" xmlns:m="http://schemas.openxmlformats.org/officeDocument/2006/math" xmlns:v="urn:schemas-microsoft-com:vml" xmlns:wp14="http://schemas.microsoft.com/office/word/2010/wordprocessingDrawing" xmlns:wp="http://schemas.openxmlformats.org/drawingml/2006/wordprocessingDrawing" xmlns:w10="urn:schemas-microsoft-com:office:word" xmlns:w="http://schemas.openxmlformats.org/wordprocessingml/2006/main" xmlns:w14="http://schemas.microsoft.com/office/word/2010/wordml" xmlns:w15="http://schemas.microsoft.com/office/word/2012/wordml" xmlns:w16cid="http://schemas.microsoft.com/office/word/2016/wordml/cid" xmlns:w16se="http://schemas.microsoft.com/office/word/2015/wordml/symex" xmlns:wpg="http://schemas.microsoft.com/office/word/2010/wordprocessingGroup" xmlns:wpi="http://schemas.microsoft.com/office/word/2010/wordprocessingInk" xmlns:wne="http://schemas.microsoft.com/office/word/2006/wordml" xmlns:wps="http://schemas.microsoft.com/office/word/2010/wordprocessingShape" mc:Ignorable="w14 w15 w16se w16cid wp14">
+<w:footnotes xmlns:wpc="http://schemas.microsoft.com/office/word/2010/wordprocessingCanvas" xmlns:cx="http://schemas.microsoft.com/office/drawing/2014/chartex" xmlns:cx1="http://schemas.microsoft.com/office/drawing/2015/9/8/chartex" xmlns:cx2="http://schemas.microsoft.com/office/drawing/2015/10/21/chartex" xmlns:cx3="http://schemas.microsoft.com/office/drawing/2016/5/9/chartex" xmlns:cx4="http://schemas.microsoft.com/office/drawing/2016/5/10/chartex" xmlns:cx5="http://schemas.microsoft.com/office/drawing/2016/5/11/chartex" xmlns:cx6="http://schemas.microsoft.com/office/drawing/2016/5/12/chartex" xmlns:cx7="http://schemas.microsoft.com/office/drawing/2016/5/13/chartex" xmlns:cx8="http://schemas.microsoft.com/office/drawing/2016/5/14/chartex" xmlns:mc="http://schemas.openxmlformats.org/markup-compatibility/2006" xmlns:aink="http://schemas.microsoft.com/office/drawing/2016/ink" xmlns:am3d="http://schemas.microsoft.com/office/drawing/2017/model3d" xmlns:o="urn:schemas-microsoft-com:office:office" xmlns:r="http://schemas.openxmlformats.org/officeDocument/2006/relationships" xmlns:m="http://schemas.openxmlformats.org/officeDocument/2006/math" xmlns:v="urn:schemas-microsoft-com:vml" xmlns:wp14="http://schemas.microsoft.com/office/word/2010/wordprocessingDrawing" xmlns:wp="http://schemas.openxmlformats.org/drawingml/2006/wordprocessingDrawing" xmlns:w10="urn:schemas-microsoft-com:office:word" xmlns:w="http://schemas.openxmlformats.org/wordprocessingml/2006/main" xmlns:w14="http://schemas.microsoft.com/office/word/2010/wordml" xmlns:w15="http://schemas.microsoft.com/office/word/2012/wordml" xmlns:w16cex="http://schemas.microsoft.com/office/word/2018/wordml/cex" xmlns:w16cid="http://schemas.microsoft.com/office/word/2016/wordml/cid" xmlns:w16="http://schemas.microsoft.com/office/word/2018/wordml" xmlns:w16se="http://schemas.microsoft.com/office/word/2015/wordml/symex" xmlns:wpg="http://schemas.microsoft.com/office/word/2010/wordprocessingGroup" xmlns:wpi="http://schemas.microsoft.com/office/word/2010/wordprocessingInk" xmlns:wne="http://schemas.microsoft.com/office/word/2006/wordml" xmlns:wps="http://schemas.microsoft.com/office/word/2010/wordprocessingShape" mc:Ignorable="w14 w15 w16se w16cid w16 w16cex wp14">
   <w:footnote w:type="separator" w:id="-1">
     <w:p>
       <w:pPr>
@@ -2033,7 +2044,7 @@
 </file>
 
 <file path=word/header1.xml><?xml version="1.0" encoding="utf-8"?>
-<w:hdr xmlns:wpc="http://schemas.microsoft.com/office/word/2010/wordprocessingCanvas" xmlns:cx="http://schemas.microsoft.com/office/drawing/2014/chartex" xmlns:cx1="http://schemas.microsoft.com/office/drawing/2015/9/8/chartex" xmlns:cx2="http://schemas.microsoft.com/office/drawing/2015/10/21/chartex" xmlns:cx3="http://schemas.microsoft.com/office/drawing/2016/5/9/chartex" xmlns:cx4="http://schemas.microsoft.com/office/drawing/2016/5/10/chartex" xmlns:cx5="http://schemas.microsoft.com/office/drawing/2016/5/11/chartex" xmlns:cx6="http://schemas.microsoft.com/office/drawing/2016/5/12/chartex" xmlns:cx7="http://schemas.microsoft.com/office/drawing/2016/5/13/chartex" xmlns:cx8="http://schemas.microsoft.com/office/drawing/2016/5/14/chartex" xmlns:mc="http://schemas.openxmlformats.org/markup-compatibility/2006" xmlns:aink="http://schemas.microsoft.com/office/drawing/2016/ink" xmlns:am3d="http://schemas.microsoft.com/office/drawing/2017/model3d" xmlns:o="urn:schemas-microsoft-com:office:office" xmlns:r="http://schemas.openxmlformats.org/officeDocument/2006/relationships" xmlns:m="http://schemas.openxmlformats.org/officeDocument/2006/math" xmlns:v="urn:schemas-microsoft-com:vml" xmlns:wp14="http://schemas.microsoft.com/office/word/2010/wordprocessingDrawing" xmlns:wp="http://schemas.openxmlformats.org/drawingml/2006/wordprocessingDrawing" xmlns:w10="urn:schemas-microsoft-com:office:word" xmlns:w="http://schemas.openxmlformats.org/wordprocessingml/2006/main" xmlns:w14="http://schemas.microsoft.com/office/word/2010/wordml" xmlns:w15="http://schemas.microsoft.com/office/word/2012/wordml" xmlns:w16cid="http://schemas.microsoft.com/office/word/2016/wordml/cid" xmlns:w16se="http://schemas.microsoft.com/office/word/2015/wordml/symex" xmlns:wpg="http://schemas.microsoft.com/office/word/2010/wordprocessingGroup" xmlns:wpi="http://schemas.microsoft.com/office/word/2010/wordprocessingInk" xmlns:wne="http://schemas.microsoft.com/office/word/2006/wordml" xmlns:wps="http://schemas.microsoft.com/office/word/2010/wordprocessingShape" mc:Ignorable="w14 w15 w16se w16cid wp14">
+<w:hdr xmlns:wpc="http://schemas.microsoft.com/office/word/2010/wordprocessingCanvas" xmlns:cx="http://schemas.microsoft.com/office/drawing/2014/chartex" xmlns:cx1="http://schemas.microsoft.com/office/drawing/2015/9/8/chartex" xmlns:cx2="http://schemas.microsoft.com/office/drawing/2015/10/21/chartex" xmlns:cx3="http://schemas.microsoft.com/office/drawing/2016/5/9/chartex" xmlns:cx4="http://schemas.microsoft.com/office/drawing/2016/5/10/chartex" xmlns:cx5="http://schemas.microsoft.com/office/drawing/2016/5/11/chartex" xmlns:cx6="http://schemas.microsoft.com/office/drawing/2016/5/12/chartex" xmlns:cx7="http://schemas.microsoft.com/office/drawing/2016/5/13/chartex" xmlns:cx8="http://schemas.microsoft.com/office/drawing/2016/5/14/chartex" xmlns:mc="http://schemas.openxmlformats.org/markup-compatibility/2006" xmlns:aink="http://schemas.microsoft.com/office/drawing/2016/ink" xmlns:am3d="http://schemas.microsoft.com/office/drawing/2017/model3d" xmlns:o="urn:schemas-microsoft-com:office:office" xmlns:r="http://schemas.openxmlformats.org/officeDocument/2006/relationships" xmlns:m="http://schemas.openxmlformats.org/officeDocument/2006/math" xmlns:v="urn:schemas-microsoft-com:vml" xmlns:wp14="http://schemas.microsoft.com/office/word/2010/wordprocessingDrawing" xmlns:wp="http://schemas.openxmlformats.org/drawingml/2006/wordprocessingDrawing" xmlns:w10="urn:schemas-microsoft-com:office:word" xmlns:w="http://schemas.openxmlformats.org/wordprocessingml/2006/main" xmlns:w14="http://schemas.microsoft.com/office/word/2010/wordml" xmlns:w15="http://schemas.microsoft.com/office/word/2012/wordml" xmlns:w16cex="http://schemas.microsoft.com/office/word/2018/wordml/cex" xmlns:w16cid="http://schemas.microsoft.com/office/word/2016/wordml/cid" xmlns:w16="http://schemas.microsoft.com/office/word/2018/wordml" xmlns:w16se="http://schemas.microsoft.com/office/word/2015/wordml/symex" xmlns:wpg="http://schemas.microsoft.com/office/word/2010/wordprocessingGroup" xmlns:wpi="http://schemas.microsoft.com/office/word/2010/wordprocessingInk" xmlns:wne="http://schemas.microsoft.com/office/word/2006/wordml" xmlns:wps="http://schemas.microsoft.com/office/word/2010/wordprocessingShape" mc:Ignorable="w14 w15 w16se w16cid w16 w16cex wp14">
   <w:sdt>
     <w:sdtPr>
       <w:id w:val="1544558679"/>
@@ -2090,14 +2101,14 @@
                           </a:ln>
                           <a:extLst>
                             <a:ext uri="{909E8E84-426E-40dd-AFC4-6F175D3DCCD1}">
-                              <a14:hiddenFill xmlns="" xmlns:mo="http://schemas.microsoft.com/office/mac/office/2008/main" xmlns:mv="urn:schemas-microsoft-com:mac:vml" xmlns:o="urn:schemas-microsoft-com:office:office" xmlns:v="urn:schemas-microsoft-com:vml" xmlns:w10="urn:schemas-microsoft-com:office:word" xmlns:w="http://schemas.openxmlformats.org/wordprocessingml/2006/main" xmlns:a14="http://schemas.microsoft.com/office/drawing/2010/main">
+                              <a14:hiddenFill xmlns:a14="http://schemas.microsoft.com/office/drawing/2010/main" xmlns:w="http://schemas.openxmlformats.org/wordprocessingml/2006/main" xmlns:w10="urn:schemas-microsoft-com:office:word" xmlns:v="urn:schemas-microsoft-com:vml" xmlns:o="urn:schemas-microsoft-com:office:office" xmlns:mv="urn:schemas-microsoft-com:mac:vml" xmlns:mo="http://schemas.microsoft.com/office/mac/office/2008/main" xmlns="">
                                 <a:solidFill>
                                   <a:srgbClr val="FFFFFF"/>
                                 </a:solidFill>
                               </a14:hiddenFill>
                             </a:ext>
                             <a:ext uri="{91240B29-F687-4f45-9708-019B960494DF}">
-                              <a14:hiddenLine xmlns="" xmlns:mo="http://schemas.microsoft.com/office/mac/office/2008/main" xmlns:mv="urn:schemas-microsoft-com:mac:vml" xmlns:o="urn:schemas-microsoft-com:office:office" xmlns:v="urn:schemas-microsoft-com:vml" xmlns:w10="urn:schemas-microsoft-com:office:word" xmlns:w="http://schemas.openxmlformats.org/wordprocessingml/2006/main" xmlns:a14="http://schemas.microsoft.com/office/drawing/2010/main" w="9525">
+                              <a14:hiddenLine xmlns:a14="http://schemas.microsoft.com/office/drawing/2010/main" xmlns:w="http://schemas.openxmlformats.org/wordprocessingml/2006/main" xmlns:w10="urn:schemas-microsoft-com:office:word" xmlns:v="urn:schemas-microsoft-com:vml" xmlns:o="urn:schemas-microsoft-com:office:office" xmlns:mv="urn:schemas-microsoft-com:mac:vml" xmlns:mo="http://schemas.microsoft.com/office/mac/office/2008/main" xmlns="" w="9525">
                                 <a:solidFill>
                                   <a:srgbClr val="000000"/>
                                 </a:solidFill>
@@ -2245,7 +2256,7 @@
 </file>
 
 <file path=word/styles.xml><?xml version="1.0" encoding="utf-8"?>
-<w:styles xmlns:mc="http://schemas.openxmlformats.org/markup-compatibility/2006" xmlns:r="http://schemas.openxmlformats.org/officeDocument/2006/relationships" xmlns:w="http://schemas.openxmlformats.org/wordprocessingml/2006/main" xmlns:w14="http://schemas.microsoft.com/office/word/2010/wordml" xmlns:w15="http://schemas.microsoft.com/office/word/2012/wordml" xmlns:w16cid="http://schemas.microsoft.com/office/word/2016/wordml/cid" xmlns:w16se="http://schemas.microsoft.com/office/word/2015/wordml/symex" mc:Ignorable="w14 w15 w16se w16cid">
+<w:styles xmlns:mc="http://schemas.openxmlformats.org/markup-compatibility/2006" xmlns:r="http://schemas.openxmlformats.org/officeDocument/2006/relationships" xmlns:w="http://schemas.openxmlformats.org/wordprocessingml/2006/main" xmlns:w14="http://schemas.microsoft.com/office/word/2010/wordml" xmlns:w15="http://schemas.microsoft.com/office/word/2012/wordml" xmlns:w16cex="http://schemas.microsoft.com/office/word/2018/wordml/cex" xmlns:w16cid="http://schemas.microsoft.com/office/word/2016/wordml/cid" xmlns:w16="http://schemas.microsoft.com/office/word/2018/wordml" xmlns:w16se="http://schemas.microsoft.com/office/word/2015/wordml/symex" mc:Ignorable="w14 w15 w16se w16cid w16 w16cex">
   <w:docDefaults>
     <w:rPrDefault>
       <w:rPr>
@@ -2367,6 +2378,7 @@
     <w:lsdException w:name="HTML Sample" w:semiHidden="1" w:unhideWhenUsed="1"/>
     <w:lsdException w:name="HTML Typewriter" w:semiHidden="1" w:unhideWhenUsed="1"/>
     <w:lsdException w:name="HTML Variable" w:semiHidden="1" w:unhideWhenUsed="1"/>
+    <w:lsdException w:name="Normal Table" w:semiHidden="1" w:unhideWhenUsed="1"/>
     <w:lsdException w:name="annotation subject" w:semiHidden="1" w:unhideWhenUsed="1"/>
     <w:lsdException w:name="No List" w:semiHidden="1" w:unhideWhenUsed="1"/>
     <w:lsdException w:name="Outline List 1" w:semiHidden="1" w:unhideWhenUsed="1"/>
@@ -2413,8 +2425,10 @@
     <w:lsdException w:name="Table Subtle 2" w:semiHidden="1" w:unhideWhenUsed="1"/>
     <w:lsdException w:name="Table Web 1" w:semiHidden="1" w:unhideWhenUsed="1"/>
     <w:lsdException w:name="Table Web 2" w:semiHidden="1" w:unhideWhenUsed="1"/>
+    <w:lsdException w:name="Table Web 3" w:semiHidden="1" w:unhideWhenUsed="1"/>
     <w:lsdException w:name="Balloon Text" w:semiHidden="1" w:unhideWhenUsed="1"/>
     <w:lsdException w:name="Table Grid" w:uiPriority="39"/>
+    <w:lsdException w:name="Table Theme" w:semiHidden="1" w:unhideWhenUsed="1"/>
     <w:lsdException w:name="Placeholder Text" w:semiHidden="1"/>
     <w:lsdException w:name="No Spacing" w:uiPriority="1" w:qFormat="1"/>
     <w:lsdException w:name="Light Shading" w:uiPriority="60"/>

</xml_diff>